<commit_message>
Correction des erreurs parser
</commit_message>
<xml_diff>
--- a/P7_03_démarche.docx
+++ b/P7_03_démarche.docx
@@ -588,8 +588,6 @@
           <w:szCs w:val="12"/>
         </w:rPr>
       </w:pPr>
-      <w:bookmarkStart w:id="0" w:name="_GoBack"/>
-      <w:bookmarkEnd w:id="0"/>
     </w:p>
     <w:p>
       <w:pPr>
@@ -1469,6 +1467,32 @@
       <w:r>
         <w:t xml:space="preserve"> pour la mise en place d’une mise à jour du DOM sans actualisation fut un peu plus compliqué, une recherche plus approfondie et un retour sur les api servirent à combler les lacunes qui me manquaient.</w:t>
       </w:r>
+    </w:p>
+    <w:p>
+      <w:r>
+        <w:t xml:space="preserve">Le dernier point bloquant c’est la découverte de </w:t>
+      </w:r>
+      <w:proofErr w:type="spellStart"/>
+      <w:r>
+        <w:t>heroku</w:t>
+      </w:r>
+      <w:proofErr w:type="spellEnd"/>
+      <w:r>
+        <w:t xml:space="preserve"> et de l’apprentissage de la mise en ligne de l’application. Cela souleva quelques soucis dut à l’utilisation de la b</w:t>
+      </w:r>
+      <w:r>
+        <w:t xml:space="preserve">ibliothèque </w:t>
+      </w:r>
+      <w:proofErr w:type="spellStart"/>
+      <w:r>
+        <w:t>nltk</w:t>
+      </w:r>
+      <w:proofErr w:type="spellEnd"/>
+      <w:r>
+        <w:t xml:space="preserve"> qui demanda des configurations particulière. Une fois mise en place, l’application fut mise en ligne assez simplement.</w:t>
+      </w:r>
+      <w:bookmarkStart w:id="0" w:name="_GoBack"/>
+      <w:bookmarkEnd w:id="0"/>
     </w:p>
     <w:sectPr>
       <w:headerReference w:type="default" r:id="rId9"/>

</xml_diff>